<commit_message>
Modelo Entidad Relacion Electoral.pdf
</commit_message>
<xml_diff>
--- a/documentos/MANUAL FUNCIONAL ELECTORAL.docx
+++ b/documentos/MANUAL FUNCIONAL ELECTORAL.docx
@@ -90,14 +90,14 @@
             </w:rPr>
             <w:fldChar w:fldCharType="separate"/>
           </w:r>
-          <w:hyperlink w:anchor="_Toc364783264" w:history="1">
+          <w:hyperlink w:anchor="_Toc407359611" w:history="1">
             <w:r>
               <w:rPr>
                 <w:rStyle w:val="Hipervnculo"/>
                 <w:rFonts w:ascii="Arial" w:hAnsi="Arial" w:cs="Arial"/>
                 <w:noProof/>
               </w:rPr>
-              <w:t>CARTERA</w:t>
+              <w:t>INGRESO E INFORMES</w:t>
             </w:r>
             <w:r>
               <w:rPr>
@@ -118,7 +118,289 @@
                 <w:noProof/>
                 <w:webHidden/>
               </w:rPr>
-              <w:instrText xml:space="preserve"> PAGEREF _Toc364783264 \h </w:instrText>
+              <w:instrText xml:space="preserve"> PAGEREF _Toc407359611 \h </w:instrText>
+            </w:r>
+            <w:r>
+              <w:rPr>
+                <w:noProof/>
+                <w:webHidden/>
+              </w:rPr>
+            </w:r>
+            <w:r>
+              <w:rPr>
+                <w:noProof/>
+                <w:webHidden/>
+              </w:rPr>
+              <w:fldChar w:fldCharType="separate"/>
+            </w:r>
+            <w:r>
+              <w:rPr>
+                <w:noProof/>
+                <w:webHidden/>
+              </w:rPr>
+              <w:t>1</w:t>
+            </w:r>
+            <w:r>
+              <w:rPr>
+                <w:noProof/>
+                <w:webHidden/>
+              </w:rPr>
+              <w:fldChar w:fldCharType="end"/>
+            </w:r>
+          </w:hyperlink>
+        </w:p>
+        <w:p>
+          <w:pPr>
+            <w:pStyle w:val="TDC3"/>
+            <w:tabs>
+              <w:tab w:val="right" w:leader="dot" w:pos="8494"/>
+            </w:tabs>
+            <w:rPr>
+              <w:rFonts w:eastAsiaTheme="minorEastAsia"/>
+              <w:noProof/>
+              <w:lang w:val="es-ES" w:eastAsia="es-ES"/>
+            </w:rPr>
+          </w:pPr>
+          <w:hyperlink w:anchor="_Toc407359612" w:history="1">
+            <w:r>
+              <w:rPr>
+                <w:rStyle w:val="Hipervnculo"/>
+                <w:rFonts w:ascii="Arial" w:hAnsi="Arial" w:cs="Arial"/>
+                <w:noProof/>
+              </w:rPr>
+              <w:t>OBJETIVO</w:t>
+            </w:r>
+            <w:r>
+              <w:rPr>
+                <w:noProof/>
+                <w:webHidden/>
+              </w:rPr>
+              <w:tab/>
+            </w:r>
+            <w:r>
+              <w:rPr>
+                <w:noProof/>
+                <w:webHidden/>
+              </w:rPr>
+              <w:fldChar w:fldCharType="begin"/>
+            </w:r>
+            <w:r>
+              <w:rPr>
+                <w:noProof/>
+                <w:webHidden/>
+              </w:rPr>
+              <w:instrText xml:space="preserve"> PAGEREF _Toc407359612 \h </w:instrText>
+            </w:r>
+            <w:r>
+              <w:rPr>
+                <w:noProof/>
+                <w:webHidden/>
+              </w:rPr>
+            </w:r>
+            <w:r>
+              <w:rPr>
+                <w:noProof/>
+                <w:webHidden/>
+              </w:rPr>
+              <w:fldChar w:fldCharType="separate"/>
+            </w:r>
+            <w:r>
+              <w:rPr>
+                <w:noProof/>
+                <w:webHidden/>
+              </w:rPr>
+              <w:t>1</w:t>
+            </w:r>
+            <w:r>
+              <w:rPr>
+                <w:noProof/>
+                <w:webHidden/>
+              </w:rPr>
+              <w:fldChar w:fldCharType="end"/>
+            </w:r>
+          </w:hyperlink>
+        </w:p>
+        <w:p>
+          <w:pPr>
+            <w:pStyle w:val="TDC1"/>
+            <w:tabs>
+              <w:tab w:val="right" w:leader="dot" w:pos="8494"/>
+            </w:tabs>
+            <w:rPr>
+              <w:noProof/>
+            </w:rPr>
+          </w:pPr>
+          <w:hyperlink w:anchor="_Toc407359613" w:history="1">
+            <w:r>
+              <w:rPr>
+                <w:rStyle w:val="Hipervnculo"/>
+                <w:rFonts w:ascii="Arial" w:hAnsi="Arial" w:cs="Arial"/>
+                <w:noProof/>
+                <w:lang w:val="es-CO"/>
+              </w:rPr>
+              <w:t>INTRODUCCIÓN</w:t>
+            </w:r>
+            <w:r>
+              <w:rPr>
+                <w:noProof/>
+                <w:webHidden/>
+              </w:rPr>
+              <w:tab/>
+            </w:r>
+            <w:r>
+              <w:rPr>
+                <w:noProof/>
+                <w:webHidden/>
+              </w:rPr>
+              <w:fldChar w:fldCharType="begin"/>
+            </w:r>
+            <w:r>
+              <w:rPr>
+                <w:noProof/>
+                <w:webHidden/>
+              </w:rPr>
+              <w:instrText xml:space="preserve"> PAGEREF _Toc407359613 \h </w:instrText>
+            </w:r>
+            <w:r>
+              <w:rPr>
+                <w:noProof/>
+                <w:webHidden/>
+              </w:rPr>
+            </w:r>
+            <w:r>
+              <w:rPr>
+                <w:noProof/>
+                <w:webHidden/>
+              </w:rPr>
+              <w:fldChar w:fldCharType="separate"/>
+            </w:r>
+            <w:r>
+              <w:rPr>
+                <w:noProof/>
+                <w:webHidden/>
+              </w:rPr>
+              <w:t>1</w:t>
+            </w:r>
+            <w:r>
+              <w:rPr>
+                <w:noProof/>
+                <w:webHidden/>
+              </w:rPr>
+              <w:fldChar w:fldCharType="end"/>
+            </w:r>
+          </w:hyperlink>
+        </w:p>
+        <w:p>
+          <w:pPr>
+            <w:pStyle w:val="TDC1"/>
+            <w:tabs>
+              <w:tab w:val="right" w:leader="dot" w:pos="8494"/>
+            </w:tabs>
+            <w:rPr>
+              <w:noProof/>
+            </w:rPr>
+          </w:pPr>
+          <w:hyperlink w:anchor="_Toc407359614" w:history="1">
+            <w:r>
+              <w:rPr>
+                <w:rStyle w:val="Hipervnculo"/>
+                <w:rFonts w:ascii="Arial" w:hAnsi="Arial" w:cs="Arial"/>
+                <w:noProof/>
+                <w:lang w:val="es-CO"/>
+              </w:rPr>
+              <w:t>FUNCIONALIDAD</w:t>
+            </w:r>
+            <w:r>
+              <w:rPr>
+                <w:noProof/>
+                <w:webHidden/>
+              </w:rPr>
+              <w:tab/>
+            </w:r>
+            <w:r>
+              <w:rPr>
+                <w:noProof/>
+                <w:webHidden/>
+              </w:rPr>
+              <w:fldChar w:fldCharType="begin"/>
+            </w:r>
+            <w:r>
+              <w:rPr>
+                <w:noProof/>
+                <w:webHidden/>
+              </w:rPr>
+              <w:instrText xml:space="preserve"> PAGEREF _Toc407359614 \h </w:instrText>
+            </w:r>
+            <w:r>
+              <w:rPr>
+                <w:noProof/>
+                <w:webHidden/>
+              </w:rPr>
+            </w:r>
+            <w:r>
+              <w:rPr>
+                <w:noProof/>
+                <w:webHidden/>
+              </w:rPr>
+              <w:fldChar w:fldCharType="separate"/>
+            </w:r>
+            <w:r>
+              <w:rPr>
+                <w:noProof/>
+                <w:webHidden/>
+              </w:rPr>
+              <w:t>1</w:t>
+            </w:r>
+            <w:r>
+              <w:rPr>
+                <w:noProof/>
+                <w:webHidden/>
+              </w:rPr>
+              <w:fldChar w:fldCharType="end"/>
+            </w:r>
+          </w:hyperlink>
+        </w:p>
+        <w:p>
+          <w:pPr>
+            <w:pStyle w:val="TDC3"/>
+            <w:tabs>
+              <w:tab w:val="right" w:leader="dot" w:pos="8494"/>
+            </w:tabs>
+            <w:rPr>
+              <w:rFonts w:eastAsiaTheme="minorEastAsia"/>
+              <w:noProof/>
+              <w:lang w:val="es-ES" w:eastAsia="es-ES"/>
+            </w:rPr>
+          </w:pPr>
+          <w:hyperlink w:anchor="_Toc407359615" w:history="1">
+            <w:r>
+              <w:rPr>
+                <w:rStyle w:val="Hipervnculo"/>
+                <w:rFonts w:ascii="Arial" w:hAnsi="Arial" w:cs="Arial"/>
+                <w:noProof/>
+              </w:rPr>
+              <w:t>PROCESO GENERAL DE INGRESO</w:t>
+            </w:r>
+            <w:r>
+              <w:rPr>
+                <w:noProof/>
+                <w:webHidden/>
+              </w:rPr>
+              <w:tab/>
+            </w:r>
+            <w:r>
+              <w:rPr>
+                <w:noProof/>
+                <w:webHidden/>
+              </w:rPr>
+              <w:fldChar w:fldCharType="begin"/>
+            </w:r>
+            <w:r>
+              <w:rPr>
+                <w:noProof/>
+                <w:webHidden/>
+              </w:rPr>
+              <w:instrText xml:space="preserve"> PAGEREF _Toc407359615 \h </w:instrText>
             </w:r>
             <w:r>
               <w:rPr>
@@ -151,8 +433,9 @@
         </w:p>
         <w:p>
           <w:pPr>
-            <w:pStyle w:val="TDC3"/>
+            <w:pStyle w:val="TDC2"/>
             <w:tabs>
+              <w:tab w:val="left" w:pos="660"/>
               <w:tab w:val="right" w:leader="dot" w:pos="8494"/>
             </w:tabs>
             <w:rPr>
@@ -161,14 +444,30 @@
               <w:lang w:val="es-ES" w:eastAsia="es-ES"/>
             </w:rPr>
           </w:pPr>
-          <w:hyperlink w:anchor="_Toc364783265" w:history="1">
+          <w:hyperlink w:anchor="_Toc407359616" w:history="1">
+            <w:r>
+              <w:rPr>
+                <w:rStyle w:val="Hipervnculo"/>
+                <w:rFonts w:ascii="Wingdings" w:hAnsi="Wingdings" w:cs="Arial"/>
+                <w:noProof/>
+              </w:rPr>
+              <w:t></w:t>
+            </w:r>
+            <w:r>
+              <w:rPr>
+                <w:rFonts w:eastAsiaTheme="minorEastAsia"/>
+                <w:noProof/>
+                <w:lang w:val="es-ES" w:eastAsia="es-ES"/>
+              </w:rPr>
+              <w:tab/>
+            </w:r>
             <w:r>
               <w:rPr>
                 <w:rStyle w:val="Hipervnculo"/>
                 <w:rFonts w:ascii="Arial" w:hAnsi="Arial" w:cs="Arial"/>
                 <w:noProof/>
               </w:rPr>
-              <w:t>OBJETIVO</w:t>
+              <w:t>Menú Ingreso: Damos click en el botón Ingresar ubicado en la parte superior derecha del aplicativo</w:t>
             </w:r>
             <w:r>
               <w:rPr>
@@ -189,220 +488,7 @@
                 <w:noProof/>
                 <w:webHidden/>
               </w:rPr>
-              <w:instrText xml:space="preserve"> PAGEREF _Toc364783265 \h </w:instrText>
-            </w:r>
-            <w:r>
-              <w:rPr>
-                <w:noProof/>
-                <w:webHidden/>
-              </w:rPr>
-            </w:r>
-            <w:r>
-              <w:rPr>
-                <w:noProof/>
-                <w:webHidden/>
-              </w:rPr>
-              <w:fldChar w:fldCharType="separate"/>
-            </w:r>
-            <w:r>
-              <w:rPr>
-                <w:noProof/>
-                <w:webHidden/>
-              </w:rPr>
-              <w:t>2</w:t>
-            </w:r>
-            <w:r>
-              <w:rPr>
-                <w:noProof/>
-                <w:webHidden/>
-              </w:rPr>
-              <w:fldChar w:fldCharType="end"/>
-            </w:r>
-          </w:hyperlink>
-        </w:p>
-        <w:p>
-          <w:pPr>
-            <w:pStyle w:val="TDC3"/>
-            <w:tabs>
-              <w:tab w:val="right" w:leader="dot" w:pos="8494"/>
-            </w:tabs>
-            <w:rPr>
-              <w:rFonts w:eastAsiaTheme="minorEastAsia"/>
-              <w:noProof/>
-              <w:lang w:val="es-ES" w:eastAsia="es-ES"/>
-            </w:rPr>
-          </w:pPr>
-          <w:hyperlink w:anchor="_Toc364783266" w:history="1">
-            <w:r>
-              <w:rPr>
-                <w:rStyle w:val="Hipervnculo"/>
-                <w:rFonts w:ascii="Arial" w:hAnsi="Arial" w:cs="Arial"/>
-                <w:noProof/>
-              </w:rPr>
-              <w:t>INTRODUCCIÓN</w:t>
-            </w:r>
-            <w:r>
-              <w:rPr>
-                <w:noProof/>
-                <w:webHidden/>
-              </w:rPr>
-              <w:tab/>
-            </w:r>
-            <w:r>
-              <w:rPr>
-                <w:noProof/>
-                <w:webHidden/>
-              </w:rPr>
-              <w:fldChar w:fldCharType="begin"/>
-            </w:r>
-            <w:r>
-              <w:rPr>
-                <w:noProof/>
-                <w:webHidden/>
-              </w:rPr>
-              <w:instrText xml:space="preserve"> PAGEREF _Toc364783266 \h </w:instrText>
-            </w:r>
-            <w:r>
-              <w:rPr>
-                <w:noProof/>
-                <w:webHidden/>
-              </w:rPr>
-            </w:r>
-            <w:r>
-              <w:rPr>
-                <w:noProof/>
-                <w:webHidden/>
-              </w:rPr>
-              <w:fldChar w:fldCharType="separate"/>
-            </w:r>
-            <w:r>
-              <w:rPr>
-                <w:noProof/>
-                <w:webHidden/>
-              </w:rPr>
-              <w:t>2</w:t>
-            </w:r>
-            <w:r>
-              <w:rPr>
-                <w:noProof/>
-                <w:webHidden/>
-              </w:rPr>
-              <w:fldChar w:fldCharType="end"/>
-            </w:r>
-          </w:hyperlink>
-        </w:p>
-        <w:p>
-          <w:pPr>
-            <w:pStyle w:val="TDC3"/>
-            <w:tabs>
-              <w:tab w:val="right" w:leader="dot" w:pos="8494"/>
-            </w:tabs>
-            <w:rPr>
-              <w:rFonts w:eastAsiaTheme="minorEastAsia"/>
-              <w:noProof/>
-              <w:lang w:val="es-ES" w:eastAsia="es-ES"/>
-            </w:rPr>
-          </w:pPr>
-          <w:hyperlink w:anchor="_Toc364783267" w:history="1">
-            <w:r>
-              <w:rPr>
-                <w:rStyle w:val="Hipervnculo"/>
-                <w:rFonts w:ascii="Arial" w:hAnsi="Arial" w:cs="Arial"/>
-                <w:noProof/>
-              </w:rPr>
-              <w:t>FUNCIONALIDAD</w:t>
-            </w:r>
-            <w:r>
-              <w:rPr>
-                <w:noProof/>
-                <w:webHidden/>
-              </w:rPr>
-              <w:tab/>
-            </w:r>
-            <w:r>
-              <w:rPr>
-                <w:noProof/>
-                <w:webHidden/>
-              </w:rPr>
-              <w:fldChar w:fldCharType="begin"/>
-            </w:r>
-            <w:r>
-              <w:rPr>
-                <w:noProof/>
-                <w:webHidden/>
-              </w:rPr>
-              <w:instrText xml:space="preserve"> PAGEREF _Toc364783267 \h </w:instrText>
-            </w:r>
-            <w:r>
-              <w:rPr>
-                <w:noProof/>
-                <w:webHidden/>
-              </w:rPr>
-            </w:r>
-            <w:r>
-              <w:rPr>
-                <w:noProof/>
-                <w:webHidden/>
-              </w:rPr>
-              <w:fldChar w:fldCharType="separate"/>
-            </w:r>
-            <w:r>
-              <w:rPr>
-                <w:noProof/>
-                <w:webHidden/>
-              </w:rPr>
-              <w:t>2</w:t>
-            </w:r>
-            <w:r>
-              <w:rPr>
-                <w:noProof/>
-                <w:webHidden/>
-              </w:rPr>
-              <w:fldChar w:fldCharType="end"/>
-            </w:r>
-          </w:hyperlink>
-        </w:p>
-        <w:p>
-          <w:pPr>
-            <w:pStyle w:val="TDC3"/>
-            <w:tabs>
-              <w:tab w:val="right" w:leader="dot" w:pos="8494"/>
-            </w:tabs>
-            <w:rPr>
-              <w:rFonts w:eastAsiaTheme="minorEastAsia"/>
-              <w:noProof/>
-              <w:lang w:val="es-ES" w:eastAsia="es-ES"/>
-            </w:rPr>
-          </w:pPr>
-          <w:hyperlink w:anchor="_Toc364783268" w:history="1">
-            <w:r>
-              <w:rPr>
-                <w:rStyle w:val="Hipervnculo"/>
-                <w:rFonts w:ascii="Arial" w:hAnsi="Arial" w:cs="Arial"/>
-                <w:noProof/>
-              </w:rPr>
-              <w:t>PROCESO GENERAL CARTERA</w:t>
-            </w:r>
-            <w:r>
-              <w:rPr>
-                <w:noProof/>
-                <w:webHidden/>
-              </w:rPr>
-              <w:tab/>
-            </w:r>
-            <w:r>
-              <w:rPr>
-                <w:noProof/>
-                <w:webHidden/>
-              </w:rPr>
-              <w:fldChar w:fldCharType="begin"/>
-            </w:r>
-            <w:r>
-              <w:rPr>
-                <w:noProof/>
-                <w:webHidden/>
-              </w:rPr>
-              <w:instrText xml:space="preserve"> PAGEREF _Toc364783268 \h </w:instrText>
+              <w:instrText xml:space="preserve"> PAGEREF _Toc407359616 \h </w:instrText>
             </w:r>
             <w:r>
               <w:rPr>
@@ -435,1678 +521,6 @@
         </w:p>
         <w:p>
           <w:pPr>
-            <w:pStyle w:val="TDC2"/>
-            <w:tabs>
-              <w:tab w:val="left" w:pos="660"/>
-              <w:tab w:val="right" w:leader="dot" w:pos="8494"/>
-            </w:tabs>
-            <w:rPr>
-              <w:rFonts w:eastAsiaTheme="minorEastAsia"/>
-              <w:noProof/>
-              <w:lang w:val="es-ES" w:eastAsia="es-ES"/>
-            </w:rPr>
-          </w:pPr>
-          <w:hyperlink w:anchor="_Toc364783269" w:history="1">
-            <w:r>
-              <w:rPr>
-                <w:rStyle w:val="Hipervnculo"/>
-                <w:rFonts w:ascii="Wingdings" w:hAnsi="Wingdings" w:cs="Arial"/>
-                <w:noProof/>
-              </w:rPr>
-              <w:t></w:t>
-            </w:r>
-            <w:r>
-              <w:rPr>
-                <w:rFonts w:eastAsiaTheme="minorEastAsia"/>
-                <w:noProof/>
-                <w:lang w:val="es-ES" w:eastAsia="es-ES"/>
-              </w:rPr>
-              <w:tab/>
-            </w:r>
-            <w:r>
-              <w:rPr>
-                <w:rStyle w:val="Hipervnculo"/>
-                <w:rFonts w:ascii="Arial" w:hAnsi="Arial" w:cs="Arial"/>
-                <w:noProof/>
-              </w:rPr>
-              <w:t>Cartera::Informes Datacrédito</w:t>
-            </w:r>
-            <w:r>
-              <w:rPr>
-                <w:noProof/>
-                <w:webHidden/>
-              </w:rPr>
-              <w:tab/>
-            </w:r>
-            <w:r>
-              <w:rPr>
-                <w:noProof/>
-                <w:webHidden/>
-              </w:rPr>
-              <w:fldChar w:fldCharType="begin"/>
-            </w:r>
-            <w:r>
-              <w:rPr>
-                <w:noProof/>
-                <w:webHidden/>
-              </w:rPr>
-              <w:instrText xml:space="preserve"> PAGEREF _Toc364783269 \h </w:instrText>
-            </w:r>
-            <w:r>
-              <w:rPr>
-                <w:noProof/>
-                <w:webHidden/>
-              </w:rPr>
-            </w:r>
-            <w:r>
-              <w:rPr>
-                <w:noProof/>
-                <w:webHidden/>
-              </w:rPr>
-              <w:fldChar w:fldCharType="separate"/>
-            </w:r>
-            <w:r>
-              <w:rPr>
-                <w:noProof/>
-                <w:webHidden/>
-              </w:rPr>
-              <w:t>3</w:t>
-            </w:r>
-            <w:r>
-              <w:rPr>
-                <w:noProof/>
-                <w:webHidden/>
-              </w:rPr>
-              <w:fldChar w:fldCharType="end"/>
-            </w:r>
-          </w:hyperlink>
-        </w:p>
-        <w:p>
-          <w:pPr>
-            <w:pStyle w:val="TDC2"/>
-            <w:tabs>
-              <w:tab w:val="left" w:pos="660"/>
-              <w:tab w:val="right" w:leader="dot" w:pos="8494"/>
-            </w:tabs>
-            <w:rPr>
-              <w:rFonts w:eastAsiaTheme="minorEastAsia"/>
-              <w:noProof/>
-              <w:lang w:val="es-ES" w:eastAsia="es-ES"/>
-            </w:rPr>
-          </w:pPr>
-          <w:hyperlink w:anchor="_Toc364783270" w:history="1">
-            <w:r>
-              <w:rPr>
-                <w:rStyle w:val="Hipervnculo"/>
-                <w:rFonts w:ascii="Wingdings" w:hAnsi="Wingdings" w:cs="Arial"/>
-                <w:noProof/>
-              </w:rPr>
-              <w:t></w:t>
-            </w:r>
-            <w:r>
-              <w:rPr>
-                <w:rFonts w:eastAsiaTheme="minorEastAsia"/>
-                <w:noProof/>
-                <w:lang w:val="es-ES" w:eastAsia="es-ES"/>
-              </w:rPr>
-              <w:tab/>
-            </w:r>
-            <w:r>
-              <w:rPr>
-                <w:rStyle w:val="Hipervnculo"/>
-                <w:rFonts w:ascii="Arial" w:hAnsi="Arial" w:cs="Arial"/>
-                <w:noProof/>
-              </w:rPr>
-              <w:t>Cartera::Score Datacrédito</w:t>
-            </w:r>
-            <w:r>
-              <w:rPr>
-                <w:noProof/>
-                <w:webHidden/>
-              </w:rPr>
-              <w:tab/>
-            </w:r>
-            <w:r>
-              <w:rPr>
-                <w:noProof/>
-                <w:webHidden/>
-              </w:rPr>
-              <w:fldChar w:fldCharType="begin"/>
-            </w:r>
-            <w:r>
-              <w:rPr>
-                <w:noProof/>
-                <w:webHidden/>
-              </w:rPr>
-              <w:instrText xml:space="preserve"> PAGEREF _Toc364783270 \h </w:instrText>
-            </w:r>
-            <w:r>
-              <w:rPr>
-                <w:noProof/>
-                <w:webHidden/>
-              </w:rPr>
-            </w:r>
-            <w:r>
-              <w:rPr>
-                <w:noProof/>
-                <w:webHidden/>
-              </w:rPr>
-              <w:fldChar w:fldCharType="separate"/>
-            </w:r>
-            <w:r>
-              <w:rPr>
-                <w:noProof/>
-                <w:webHidden/>
-              </w:rPr>
-              <w:t>8</w:t>
-            </w:r>
-            <w:r>
-              <w:rPr>
-                <w:noProof/>
-                <w:webHidden/>
-              </w:rPr>
-              <w:fldChar w:fldCharType="end"/>
-            </w:r>
-          </w:hyperlink>
-        </w:p>
-        <w:p>
-          <w:pPr>
-            <w:pStyle w:val="TDC2"/>
-            <w:tabs>
-              <w:tab w:val="left" w:pos="660"/>
-              <w:tab w:val="right" w:leader="dot" w:pos="8494"/>
-            </w:tabs>
-            <w:rPr>
-              <w:rFonts w:eastAsiaTheme="minorEastAsia"/>
-              <w:noProof/>
-              <w:lang w:val="es-ES" w:eastAsia="es-ES"/>
-            </w:rPr>
-          </w:pPr>
-          <w:hyperlink w:anchor="_Toc364783271" w:history="1">
-            <w:r>
-              <w:rPr>
-                <w:rStyle w:val="Hipervnculo"/>
-                <w:rFonts w:ascii="Wingdings" w:hAnsi="Wingdings" w:cs="Arial"/>
-                <w:noProof/>
-              </w:rPr>
-              <w:t></w:t>
-            </w:r>
-            <w:r>
-              <w:rPr>
-                <w:rFonts w:eastAsiaTheme="minorEastAsia"/>
-                <w:noProof/>
-                <w:lang w:val="es-ES" w:eastAsia="es-ES"/>
-              </w:rPr>
-              <w:tab/>
-            </w:r>
-            <w:r>
-              <w:rPr>
-                <w:rStyle w:val="Hipervnculo"/>
-                <w:rFonts w:ascii="Arial" w:hAnsi="Arial" w:cs="Arial"/>
-                <w:noProof/>
-              </w:rPr>
-              <w:t>Cartera::Notificaciones Cartera</w:t>
-            </w:r>
-            <w:r>
-              <w:rPr>
-                <w:noProof/>
-                <w:webHidden/>
-              </w:rPr>
-              <w:tab/>
-            </w:r>
-            <w:r>
-              <w:rPr>
-                <w:noProof/>
-                <w:webHidden/>
-              </w:rPr>
-              <w:fldChar w:fldCharType="begin"/>
-            </w:r>
-            <w:r>
-              <w:rPr>
-                <w:noProof/>
-                <w:webHidden/>
-              </w:rPr>
-              <w:instrText xml:space="preserve"> PAGEREF _Toc364783271 \h </w:instrText>
-            </w:r>
-            <w:r>
-              <w:rPr>
-                <w:noProof/>
-                <w:webHidden/>
-              </w:rPr>
-            </w:r>
-            <w:r>
-              <w:rPr>
-                <w:noProof/>
-                <w:webHidden/>
-              </w:rPr>
-              <w:fldChar w:fldCharType="separate"/>
-            </w:r>
-            <w:r>
-              <w:rPr>
-                <w:noProof/>
-                <w:webHidden/>
-              </w:rPr>
-              <w:t>9</w:t>
-            </w:r>
-            <w:r>
-              <w:rPr>
-                <w:noProof/>
-                <w:webHidden/>
-              </w:rPr>
-              <w:fldChar w:fldCharType="end"/>
-            </w:r>
-          </w:hyperlink>
-        </w:p>
-        <w:p>
-          <w:pPr>
-            <w:pStyle w:val="TDC2"/>
-            <w:tabs>
-              <w:tab w:val="left" w:pos="660"/>
-              <w:tab w:val="right" w:leader="dot" w:pos="8494"/>
-            </w:tabs>
-            <w:rPr>
-              <w:rFonts w:eastAsiaTheme="minorEastAsia"/>
-              <w:noProof/>
-              <w:lang w:val="es-ES" w:eastAsia="es-ES"/>
-            </w:rPr>
-          </w:pPr>
-          <w:hyperlink w:anchor="_Toc364783272" w:history="1">
-            <w:r>
-              <w:rPr>
-                <w:rStyle w:val="Hipervnculo"/>
-                <w:rFonts w:ascii="Wingdings" w:hAnsi="Wingdings" w:cs="Arial"/>
-                <w:noProof/>
-              </w:rPr>
-              <w:t></w:t>
-            </w:r>
-            <w:r>
-              <w:rPr>
-                <w:rFonts w:eastAsiaTheme="minorEastAsia"/>
-                <w:noProof/>
-                <w:lang w:val="es-ES" w:eastAsia="es-ES"/>
-              </w:rPr>
-              <w:tab/>
-            </w:r>
-            <w:r>
-              <w:rPr>
-                <w:rStyle w:val="Hipervnculo"/>
-                <w:rFonts w:ascii="Arial" w:hAnsi="Arial" w:cs="Arial"/>
-                <w:noProof/>
-              </w:rPr>
-              <w:t>Cartera::Test WS</w:t>
-            </w:r>
-            <w:r>
-              <w:rPr>
-                <w:noProof/>
-                <w:webHidden/>
-              </w:rPr>
-              <w:tab/>
-            </w:r>
-            <w:r>
-              <w:rPr>
-                <w:noProof/>
-                <w:webHidden/>
-              </w:rPr>
-              <w:fldChar w:fldCharType="begin"/>
-            </w:r>
-            <w:r>
-              <w:rPr>
-                <w:noProof/>
-                <w:webHidden/>
-              </w:rPr>
-              <w:instrText xml:space="preserve"> PAGEREF _Toc364783272 \h </w:instrText>
-            </w:r>
-            <w:r>
-              <w:rPr>
-                <w:noProof/>
-                <w:webHidden/>
-              </w:rPr>
-            </w:r>
-            <w:r>
-              <w:rPr>
-                <w:noProof/>
-                <w:webHidden/>
-              </w:rPr>
-              <w:fldChar w:fldCharType="separate"/>
-            </w:r>
-            <w:r>
-              <w:rPr>
-                <w:noProof/>
-                <w:webHidden/>
-              </w:rPr>
-              <w:t>10</w:t>
-            </w:r>
-            <w:r>
-              <w:rPr>
-                <w:noProof/>
-                <w:webHidden/>
-              </w:rPr>
-              <w:fldChar w:fldCharType="end"/>
-            </w:r>
-          </w:hyperlink>
-        </w:p>
-        <w:p>
-          <w:pPr>
-            <w:pStyle w:val="TDC2"/>
-            <w:tabs>
-              <w:tab w:val="left" w:pos="660"/>
-              <w:tab w:val="right" w:leader="dot" w:pos="8494"/>
-            </w:tabs>
-            <w:rPr>
-              <w:rFonts w:eastAsiaTheme="minorEastAsia"/>
-              <w:noProof/>
-              <w:lang w:val="es-ES" w:eastAsia="es-ES"/>
-            </w:rPr>
-          </w:pPr>
-          <w:hyperlink w:anchor="_Toc364783273" w:history="1">
-            <w:r>
-              <w:rPr>
-                <w:rStyle w:val="Hipervnculo"/>
-                <w:rFonts w:ascii="Wingdings" w:hAnsi="Wingdings" w:cs="Arial"/>
-                <w:noProof/>
-              </w:rPr>
-              <w:t></w:t>
-            </w:r>
-            <w:r>
-              <w:rPr>
-                <w:rFonts w:eastAsiaTheme="minorEastAsia"/>
-                <w:noProof/>
-                <w:lang w:val="es-ES" w:eastAsia="es-ES"/>
-              </w:rPr>
-              <w:tab/>
-            </w:r>
-            <w:r>
-              <w:rPr>
-                <w:rStyle w:val="Hipervnculo"/>
-                <w:rFonts w:ascii="Arial" w:hAnsi="Arial" w:cs="Arial"/>
-                <w:noProof/>
-              </w:rPr>
-              <w:t>Escalamiento::Consultar</w:t>
-            </w:r>
-            <w:r>
-              <w:rPr>
-                <w:noProof/>
-                <w:webHidden/>
-              </w:rPr>
-              <w:tab/>
-            </w:r>
-            <w:r>
-              <w:rPr>
-                <w:noProof/>
-                <w:webHidden/>
-              </w:rPr>
-              <w:fldChar w:fldCharType="begin"/>
-            </w:r>
-            <w:r>
-              <w:rPr>
-                <w:noProof/>
-                <w:webHidden/>
-              </w:rPr>
-              <w:instrText xml:space="preserve"> PAGEREF _Toc364783273 \h </w:instrText>
-            </w:r>
-            <w:r>
-              <w:rPr>
-                <w:noProof/>
-                <w:webHidden/>
-              </w:rPr>
-            </w:r>
-            <w:r>
-              <w:rPr>
-                <w:noProof/>
-                <w:webHidden/>
-              </w:rPr>
-              <w:fldChar w:fldCharType="separate"/>
-            </w:r>
-            <w:r>
-              <w:rPr>
-                <w:noProof/>
-                <w:webHidden/>
-              </w:rPr>
-              <w:t>11</w:t>
-            </w:r>
-            <w:r>
-              <w:rPr>
-                <w:noProof/>
-                <w:webHidden/>
-              </w:rPr>
-              <w:fldChar w:fldCharType="end"/>
-            </w:r>
-          </w:hyperlink>
-        </w:p>
-        <w:p>
-          <w:pPr>
-            <w:pStyle w:val="TDC2"/>
-            <w:tabs>
-              <w:tab w:val="left" w:pos="660"/>
-              <w:tab w:val="right" w:leader="dot" w:pos="8494"/>
-            </w:tabs>
-            <w:rPr>
-              <w:rFonts w:eastAsiaTheme="minorEastAsia"/>
-              <w:noProof/>
-              <w:lang w:val="es-ES" w:eastAsia="es-ES"/>
-            </w:rPr>
-          </w:pPr>
-          <w:hyperlink w:anchor="_Toc364783274" w:history="1">
-            <w:r>
-              <w:rPr>
-                <w:rStyle w:val="Hipervnculo"/>
-                <w:rFonts w:ascii="Wingdings" w:hAnsi="Wingdings" w:cs="Arial"/>
-                <w:noProof/>
-              </w:rPr>
-              <w:t></w:t>
-            </w:r>
-            <w:r>
-              <w:rPr>
-                <w:rFonts w:eastAsiaTheme="minorEastAsia"/>
-                <w:noProof/>
-                <w:lang w:val="es-ES" w:eastAsia="es-ES"/>
-              </w:rPr>
-              <w:tab/>
-            </w:r>
-            <w:r>
-              <w:rPr>
-                <w:rStyle w:val="Hipervnculo"/>
-                <w:rFonts w:ascii="Arial" w:hAnsi="Arial" w:cs="Arial"/>
-                <w:noProof/>
-              </w:rPr>
-              <w:t>Escalamiento::Ingresar</w:t>
-            </w:r>
-            <w:r>
-              <w:rPr>
-                <w:noProof/>
-                <w:webHidden/>
-              </w:rPr>
-              <w:tab/>
-            </w:r>
-            <w:r>
-              <w:rPr>
-                <w:noProof/>
-                <w:webHidden/>
-              </w:rPr>
-              <w:fldChar w:fldCharType="begin"/>
-            </w:r>
-            <w:r>
-              <w:rPr>
-                <w:noProof/>
-                <w:webHidden/>
-              </w:rPr>
-              <w:instrText xml:space="preserve"> PAGEREF _Toc364783274 \h </w:instrText>
-            </w:r>
-            <w:r>
-              <w:rPr>
-                <w:noProof/>
-                <w:webHidden/>
-              </w:rPr>
-            </w:r>
-            <w:r>
-              <w:rPr>
-                <w:noProof/>
-                <w:webHidden/>
-              </w:rPr>
-              <w:fldChar w:fldCharType="separate"/>
-            </w:r>
-            <w:r>
-              <w:rPr>
-                <w:noProof/>
-                <w:webHidden/>
-              </w:rPr>
-              <w:t>12</w:t>
-            </w:r>
-            <w:r>
-              <w:rPr>
-                <w:noProof/>
-                <w:webHidden/>
-              </w:rPr>
-              <w:fldChar w:fldCharType="end"/>
-            </w:r>
-          </w:hyperlink>
-        </w:p>
-        <w:p>
-          <w:pPr>
-            <w:pStyle w:val="TDC2"/>
-            <w:tabs>
-              <w:tab w:val="left" w:pos="660"/>
-              <w:tab w:val="right" w:leader="dot" w:pos="8494"/>
-            </w:tabs>
-            <w:rPr>
-              <w:rFonts w:eastAsiaTheme="minorEastAsia"/>
-              <w:noProof/>
-              <w:lang w:val="es-ES" w:eastAsia="es-ES"/>
-            </w:rPr>
-          </w:pPr>
-          <w:hyperlink w:anchor="_Toc364783275" w:history="1">
-            <w:r>
-              <w:rPr>
-                <w:rStyle w:val="Hipervnculo"/>
-                <w:rFonts w:ascii="Wingdings" w:hAnsi="Wingdings" w:cs="Arial"/>
-                <w:noProof/>
-              </w:rPr>
-              <w:t></w:t>
-            </w:r>
-            <w:r>
-              <w:rPr>
-                <w:rFonts w:eastAsiaTheme="minorEastAsia"/>
-                <w:noProof/>
-                <w:lang w:val="es-ES" w:eastAsia="es-ES"/>
-              </w:rPr>
-              <w:tab/>
-            </w:r>
-            <w:r>
-              <w:rPr>
-                <w:rStyle w:val="Hipervnculo"/>
-                <w:rFonts w:ascii="Arial" w:hAnsi="Arial" w:cs="Arial"/>
-                <w:noProof/>
-              </w:rPr>
-              <w:t>Escalamiento::Reasignamiento</w:t>
-            </w:r>
-            <w:r>
-              <w:rPr>
-                <w:noProof/>
-                <w:webHidden/>
-              </w:rPr>
-              <w:tab/>
-            </w:r>
-            <w:r>
-              <w:rPr>
-                <w:noProof/>
-                <w:webHidden/>
-              </w:rPr>
-              <w:fldChar w:fldCharType="begin"/>
-            </w:r>
-            <w:r>
-              <w:rPr>
-                <w:noProof/>
-                <w:webHidden/>
-              </w:rPr>
-              <w:instrText xml:space="preserve"> PAGEREF _Toc364783275 \h </w:instrText>
-            </w:r>
-            <w:r>
-              <w:rPr>
-                <w:noProof/>
-                <w:webHidden/>
-              </w:rPr>
-            </w:r>
-            <w:r>
-              <w:rPr>
-                <w:noProof/>
-                <w:webHidden/>
-              </w:rPr>
-              <w:fldChar w:fldCharType="separate"/>
-            </w:r>
-            <w:r>
-              <w:rPr>
-                <w:noProof/>
-                <w:webHidden/>
-              </w:rPr>
-              <w:t>13</w:t>
-            </w:r>
-            <w:r>
-              <w:rPr>
-                <w:noProof/>
-                <w:webHidden/>
-              </w:rPr>
-              <w:fldChar w:fldCharType="end"/>
-            </w:r>
-          </w:hyperlink>
-        </w:p>
-        <w:p>
-          <w:pPr>
-            <w:pStyle w:val="TDC2"/>
-            <w:tabs>
-              <w:tab w:val="left" w:pos="660"/>
-              <w:tab w:val="right" w:leader="dot" w:pos="8494"/>
-            </w:tabs>
-            <w:rPr>
-              <w:rFonts w:eastAsiaTheme="minorEastAsia"/>
-              <w:noProof/>
-              <w:lang w:val="es-ES" w:eastAsia="es-ES"/>
-            </w:rPr>
-          </w:pPr>
-          <w:hyperlink w:anchor="_Toc364783276" w:history="1">
-            <w:r>
-              <w:rPr>
-                <w:rStyle w:val="Hipervnculo"/>
-                <w:rFonts w:ascii="Wingdings" w:hAnsi="Wingdings" w:cs="Arial"/>
-                <w:noProof/>
-              </w:rPr>
-              <w:t></w:t>
-            </w:r>
-            <w:r>
-              <w:rPr>
-                <w:rFonts w:eastAsiaTheme="minorEastAsia"/>
-                <w:noProof/>
-                <w:lang w:val="es-ES" w:eastAsia="es-ES"/>
-              </w:rPr>
-              <w:tab/>
-            </w:r>
-            <w:r>
-              <w:rPr>
-                <w:rStyle w:val="Hipervnculo"/>
-                <w:rFonts w:ascii="Arial" w:hAnsi="Arial" w:cs="Arial"/>
-                <w:noProof/>
-              </w:rPr>
-              <w:t>Escalamiento::Consulta Escalamiento</w:t>
-            </w:r>
-            <w:r>
-              <w:rPr>
-                <w:noProof/>
-                <w:webHidden/>
-              </w:rPr>
-              <w:tab/>
-            </w:r>
-            <w:r>
-              <w:rPr>
-                <w:noProof/>
-                <w:webHidden/>
-              </w:rPr>
-              <w:fldChar w:fldCharType="begin"/>
-            </w:r>
-            <w:r>
-              <w:rPr>
-                <w:noProof/>
-                <w:webHidden/>
-              </w:rPr>
-              <w:instrText xml:space="preserve"> PAGEREF _Toc364783276 \h </w:instrText>
-            </w:r>
-            <w:r>
-              <w:rPr>
-                <w:noProof/>
-                <w:webHidden/>
-              </w:rPr>
-            </w:r>
-            <w:r>
-              <w:rPr>
-                <w:noProof/>
-                <w:webHidden/>
-              </w:rPr>
-              <w:fldChar w:fldCharType="separate"/>
-            </w:r>
-            <w:r>
-              <w:rPr>
-                <w:noProof/>
-                <w:webHidden/>
-              </w:rPr>
-              <w:t>14</w:t>
-            </w:r>
-            <w:r>
-              <w:rPr>
-                <w:noProof/>
-                <w:webHidden/>
-              </w:rPr>
-              <w:fldChar w:fldCharType="end"/>
-            </w:r>
-          </w:hyperlink>
-        </w:p>
-        <w:p>
-          <w:pPr>
-            <w:pStyle w:val="TDC2"/>
-            <w:tabs>
-              <w:tab w:val="left" w:pos="660"/>
-              <w:tab w:val="right" w:leader="dot" w:pos="8494"/>
-            </w:tabs>
-            <w:rPr>
-              <w:rFonts w:eastAsiaTheme="minorEastAsia"/>
-              <w:noProof/>
-              <w:lang w:val="es-ES" w:eastAsia="es-ES"/>
-            </w:rPr>
-          </w:pPr>
-          <w:hyperlink w:anchor="_Toc364783277" w:history="1">
-            <w:r>
-              <w:rPr>
-                <w:rStyle w:val="Hipervnculo"/>
-                <w:rFonts w:ascii="Wingdings" w:hAnsi="Wingdings" w:cs="Arial"/>
-                <w:noProof/>
-              </w:rPr>
-              <w:t></w:t>
-            </w:r>
-            <w:r>
-              <w:rPr>
-                <w:rFonts w:eastAsiaTheme="minorEastAsia"/>
-                <w:noProof/>
-                <w:lang w:val="es-ES" w:eastAsia="es-ES"/>
-              </w:rPr>
-              <w:tab/>
-            </w:r>
-            <w:r>
-              <w:rPr>
-                <w:rStyle w:val="Hipervnculo"/>
-                <w:rFonts w:ascii="Arial" w:hAnsi="Arial" w:cs="Arial"/>
-                <w:noProof/>
-              </w:rPr>
-              <w:t>Escalamiento::Restricción Ciudad</w:t>
-            </w:r>
-            <w:r>
-              <w:rPr>
-                <w:noProof/>
-                <w:webHidden/>
-              </w:rPr>
-              <w:tab/>
-            </w:r>
-            <w:r>
-              <w:rPr>
-                <w:noProof/>
-                <w:webHidden/>
-              </w:rPr>
-              <w:fldChar w:fldCharType="begin"/>
-            </w:r>
-            <w:r>
-              <w:rPr>
-                <w:noProof/>
-                <w:webHidden/>
-              </w:rPr>
-              <w:instrText xml:space="preserve"> PAGEREF _Toc364783277 \h </w:instrText>
-            </w:r>
-            <w:r>
-              <w:rPr>
-                <w:noProof/>
-                <w:webHidden/>
-              </w:rPr>
-            </w:r>
-            <w:r>
-              <w:rPr>
-                <w:noProof/>
-                <w:webHidden/>
-              </w:rPr>
-              <w:fldChar w:fldCharType="separate"/>
-            </w:r>
-            <w:r>
-              <w:rPr>
-                <w:noProof/>
-                <w:webHidden/>
-              </w:rPr>
-              <w:t>15</w:t>
-            </w:r>
-            <w:r>
-              <w:rPr>
-                <w:noProof/>
-                <w:webHidden/>
-              </w:rPr>
-              <w:fldChar w:fldCharType="end"/>
-            </w:r>
-          </w:hyperlink>
-        </w:p>
-        <w:p>
-          <w:pPr>
-            <w:pStyle w:val="TDC2"/>
-            <w:tabs>
-              <w:tab w:val="left" w:pos="660"/>
-              <w:tab w:val="right" w:leader="dot" w:pos="8494"/>
-            </w:tabs>
-            <w:rPr>
-              <w:rFonts w:eastAsiaTheme="minorEastAsia"/>
-              <w:noProof/>
-              <w:lang w:val="es-ES" w:eastAsia="es-ES"/>
-            </w:rPr>
-          </w:pPr>
-          <w:hyperlink w:anchor="_Toc364783278" w:history="1">
-            <w:r>
-              <w:rPr>
-                <w:rStyle w:val="Hipervnculo"/>
-                <w:rFonts w:ascii="Wingdings" w:hAnsi="Wingdings" w:cs="Arial"/>
-                <w:noProof/>
-              </w:rPr>
-              <w:t></w:t>
-            </w:r>
-            <w:r>
-              <w:rPr>
-                <w:rFonts w:eastAsiaTheme="minorEastAsia"/>
-                <w:noProof/>
-                <w:lang w:val="es-ES" w:eastAsia="es-ES"/>
-              </w:rPr>
-              <w:tab/>
-            </w:r>
-            <w:r>
-              <w:rPr>
-                <w:rStyle w:val="Hipervnculo"/>
-                <w:rFonts w:ascii="Arial" w:hAnsi="Arial" w:cs="Arial"/>
-                <w:noProof/>
-              </w:rPr>
-              <w:t>Escalamiento::Informe Escalamiento</w:t>
-            </w:r>
-            <w:r>
-              <w:rPr>
-                <w:noProof/>
-                <w:webHidden/>
-              </w:rPr>
-              <w:tab/>
-            </w:r>
-            <w:r>
-              <w:rPr>
-                <w:noProof/>
-                <w:webHidden/>
-              </w:rPr>
-              <w:fldChar w:fldCharType="begin"/>
-            </w:r>
-            <w:r>
-              <w:rPr>
-                <w:noProof/>
-                <w:webHidden/>
-              </w:rPr>
-              <w:instrText xml:space="preserve"> PAGEREF _Toc364783278 \h </w:instrText>
-            </w:r>
-            <w:r>
-              <w:rPr>
-                <w:noProof/>
-                <w:webHidden/>
-              </w:rPr>
-            </w:r>
-            <w:r>
-              <w:rPr>
-                <w:noProof/>
-                <w:webHidden/>
-              </w:rPr>
-              <w:fldChar w:fldCharType="separate"/>
-            </w:r>
-            <w:r>
-              <w:rPr>
-                <w:noProof/>
-                <w:webHidden/>
-              </w:rPr>
-              <w:t>16</w:t>
-            </w:r>
-            <w:r>
-              <w:rPr>
-                <w:noProof/>
-                <w:webHidden/>
-              </w:rPr>
-              <w:fldChar w:fldCharType="end"/>
-            </w:r>
-          </w:hyperlink>
-        </w:p>
-        <w:p>
-          <w:pPr>
-            <w:pStyle w:val="TDC2"/>
-            <w:tabs>
-              <w:tab w:val="left" w:pos="660"/>
-              <w:tab w:val="right" w:leader="dot" w:pos="8494"/>
-            </w:tabs>
-            <w:rPr>
-              <w:rFonts w:eastAsiaTheme="minorEastAsia"/>
-              <w:noProof/>
-              <w:lang w:val="es-ES" w:eastAsia="es-ES"/>
-            </w:rPr>
-          </w:pPr>
-          <w:hyperlink w:anchor="_Toc364783279" w:history="1">
-            <w:r>
-              <w:rPr>
-                <w:rStyle w:val="Hipervnculo"/>
-                <w:rFonts w:ascii="Wingdings" w:hAnsi="Wingdings" w:cs="Arial"/>
-                <w:noProof/>
-              </w:rPr>
-              <w:t></w:t>
-            </w:r>
-            <w:r>
-              <w:rPr>
-                <w:rFonts w:eastAsiaTheme="minorEastAsia"/>
-                <w:noProof/>
-                <w:lang w:val="es-ES" w:eastAsia="es-ES"/>
-              </w:rPr>
-              <w:tab/>
-            </w:r>
-            <w:r>
-              <w:rPr>
-                <w:rStyle w:val="Hipervnculo"/>
-                <w:rFonts w:ascii="Arial" w:hAnsi="Arial" w:cs="Arial"/>
-                <w:noProof/>
-              </w:rPr>
-              <w:t>Reporte::Histórico Analista</w:t>
-            </w:r>
-            <w:r>
-              <w:rPr>
-                <w:noProof/>
-                <w:webHidden/>
-              </w:rPr>
-              <w:tab/>
-            </w:r>
-            <w:r>
-              <w:rPr>
-                <w:noProof/>
-                <w:webHidden/>
-              </w:rPr>
-              <w:fldChar w:fldCharType="begin"/>
-            </w:r>
-            <w:r>
-              <w:rPr>
-                <w:noProof/>
-                <w:webHidden/>
-              </w:rPr>
-              <w:instrText xml:space="preserve"> PAGEREF _Toc364783279 \h </w:instrText>
-            </w:r>
-            <w:r>
-              <w:rPr>
-                <w:noProof/>
-                <w:webHidden/>
-              </w:rPr>
-            </w:r>
-            <w:r>
-              <w:rPr>
-                <w:noProof/>
-                <w:webHidden/>
-              </w:rPr>
-              <w:fldChar w:fldCharType="separate"/>
-            </w:r>
-            <w:r>
-              <w:rPr>
-                <w:noProof/>
-                <w:webHidden/>
-              </w:rPr>
-              <w:t>17</w:t>
-            </w:r>
-            <w:r>
-              <w:rPr>
-                <w:noProof/>
-                <w:webHidden/>
-              </w:rPr>
-              <w:fldChar w:fldCharType="end"/>
-            </w:r>
-          </w:hyperlink>
-        </w:p>
-        <w:p>
-          <w:pPr>
-            <w:pStyle w:val="TDC2"/>
-            <w:tabs>
-              <w:tab w:val="left" w:pos="660"/>
-              <w:tab w:val="right" w:leader="dot" w:pos="8494"/>
-            </w:tabs>
-            <w:rPr>
-              <w:rFonts w:eastAsiaTheme="minorEastAsia"/>
-              <w:noProof/>
-              <w:lang w:val="es-ES" w:eastAsia="es-ES"/>
-            </w:rPr>
-          </w:pPr>
-          <w:hyperlink w:anchor="_Toc364783280" w:history="1">
-            <w:r>
-              <w:rPr>
-                <w:rStyle w:val="Hipervnculo"/>
-                <w:rFonts w:ascii="Wingdings" w:hAnsi="Wingdings" w:cs="Arial"/>
-                <w:noProof/>
-              </w:rPr>
-              <w:t></w:t>
-            </w:r>
-            <w:r>
-              <w:rPr>
-                <w:rFonts w:eastAsiaTheme="minorEastAsia"/>
-                <w:noProof/>
-                <w:lang w:val="es-ES" w:eastAsia="es-ES"/>
-              </w:rPr>
-              <w:tab/>
-            </w:r>
-            <w:r>
-              <w:rPr>
-                <w:rStyle w:val="Hipervnculo"/>
-                <w:rFonts w:ascii="Arial" w:hAnsi="Arial" w:cs="Arial"/>
-                <w:noProof/>
-              </w:rPr>
-              <w:t>Reporte::Reporte Respuesta</w:t>
-            </w:r>
-            <w:r>
-              <w:rPr>
-                <w:noProof/>
-                <w:webHidden/>
-              </w:rPr>
-              <w:tab/>
-            </w:r>
-            <w:r>
-              <w:rPr>
-                <w:noProof/>
-                <w:webHidden/>
-              </w:rPr>
-              <w:fldChar w:fldCharType="begin"/>
-            </w:r>
-            <w:r>
-              <w:rPr>
-                <w:noProof/>
-                <w:webHidden/>
-              </w:rPr>
-              <w:instrText xml:space="preserve"> PAGEREF _Toc364783280 \h </w:instrText>
-            </w:r>
-            <w:r>
-              <w:rPr>
-                <w:noProof/>
-                <w:webHidden/>
-              </w:rPr>
-            </w:r>
-            <w:r>
-              <w:rPr>
-                <w:noProof/>
-                <w:webHidden/>
-              </w:rPr>
-              <w:fldChar w:fldCharType="separate"/>
-            </w:r>
-            <w:r>
-              <w:rPr>
-                <w:noProof/>
-                <w:webHidden/>
-              </w:rPr>
-              <w:t>17</w:t>
-            </w:r>
-            <w:r>
-              <w:rPr>
-                <w:noProof/>
-                <w:webHidden/>
-              </w:rPr>
-              <w:fldChar w:fldCharType="end"/>
-            </w:r>
-          </w:hyperlink>
-        </w:p>
-        <w:p>
-          <w:pPr>
-            <w:pStyle w:val="TDC2"/>
-            <w:tabs>
-              <w:tab w:val="left" w:pos="660"/>
-              <w:tab w:val="right" w:leader="dot" w:pos="8494"/>
-            </w:tabs>
-            <w:rPr>
-              <w:rFonts w:eastAsiaTheme="minorEastAsia"/>
-              <w:noProof/>
-              <w:lang w:val="es-ES" w:eastAsia="es-ES"/>
-            </w:rPr>
-          </w:pPr>
-          <w:hyperlink w:anchor="_Toc364783281" w:history="1">
-            <w:r>
-              <w:rPr>
-                <w:rStyle w:val="Hipervnculo"/>
-                <w:rFonts w:ascii="Wingdings" w:hAnsi="Wingdings" w:cs="Arial"/>
-                <w:noProof/>
-              </w:rPr>
-              <w:t></w:t>
-            </w:r>
-            <w:r>
-              <w:rPr>
-                <w:rFonts w:eastAsiaTheme="minorEastAsia"/>
-                <w:noProof/>
-                <w:lang w:val="es-ES" w:eastAsia="es-ES"/>
-              </w:rPr>
-              <w:tab/>
-            </w:r>
-            <w:r>
-              <w:rPr>
-                <w:rStyle w:val="Hipervnculo"/>
-                <w:rFonts w:ascii="Arial" w:hAnsi="Arial" w:cs="Arial"/>
-                <w:noProof/>
-              </w:rPr>
-              <w:t>Reporte::Reporte Semana</w:t>
-            </w:r>
-            <w:r>
-              <w:rPr>
-                <w:noProof/>
-                <w:webHidden/>
-              </w:rPr>
-              <w:tab/>
-            </w:r>
-            <w:r>
-              <w:rPr>
-                <w:noProof/>
-                <w:webHidden/>
-              </w:rPr>
-              <w:fldChar w:fldCharType="begin"/>
-            </w:r>
-            <w:r>
-              <w:rPr>
-                <w:noProof/>
-                <w:webHidden/>
-              </w:rPr>
-              <w:instrText xml:space="preserve"> PAGEREF _Toc364783281 \h </w:instrText>
-            </w:r>
-            <w:r>
-              <w:rPr>
-                <w:noProof/>
-                <w:webHidden/>
-              </w:rPr>
-            </w:r>
-            <w:r>
-              <w:rPr>
-                <w:noProof/>
-                <w:webHidden/>
-              </w:rPr>
-              <w:fldChar w:fldCharType="separate"/>
-            </w:r>
-            <w:r>
-              <w:rPr>
-                <w:noProof/>
-                <w:webHidden/>
-              </w:rPr>
-              <w:t>18</w:t>
-            </w:r>
-            <w:r>
-              <w:rPr>
-                <w:noProof/>
-                <w:webHidden/>
-              </w:rPr>
-              <w:fldChar w:fldCharType="end"/>
-            </w:r>
-          </w:hyperlink>
-        </w:p>
-        <w:p>
-          <w:pPr>
-            <w:pStyle w:val="TDC2"/>
-            <w:tabs>
-              <w:tab w:val="left" w:pos="660"/>
-              <w:tab w:val="right" w:leader="dot" w:pos="8494"/>
-            </w:tabs>
-            <w:rPr>
-              <w:rFonts w:eastAsiaTheme="minorEastAsia"/>
-              <w:noProof/>
-              <w:lang w:val="es-ES" w:eastAsia="es-ES"/>
-            </w:rPr>
-          </w:pPr>
-          <w:hyperlink w:anchor="_Toc364783282" w:history="1">
-            <w:r>
-              <w:rPr>
-                <w:rStyle w:val="Hipervnculo"/>
-                <w:rFonts w:ascii="Wingdings" w:hAnsi="Wingdings" w:cs="Arial"/>
-                <w:noProof/>
-              </w:rPr>
-              <w:t></w:t>
-            </w:r>
-            <w:r>
-              <w:rPr>
-                <w:rFonts w:eastAsiaTheme="minorEastAsia"/>
-                <w:noProof/>
-                <w:lang w:val="es-ES" w:eastAsia="es-ES"/>
-              </w:rPr>
-              <w:tab/>
-            </w:r>
-            <w:r>
-              <w:rPr>
-                <w:rStyle w:val="Hipervnculo"/>
-                <w:rFonts w:ascii="Arial" w:hAnsi="Arial" w:cs="Arial"/>
-                <w:noProof/>
-              </w:rPr>
-              <w:t>Reporte::Reporte Mes</w:t>
-            </w:r>
-            <w:r>
-              <w:rPr>
-                <w:noProof/>
-                <w:webHidden/>
-              </w:rPr>
-              <w:tab/>
-            </w:r>
-            <w:r>
-              <w:rPr>
-                <w:noProof/>
-                <w:webHidden/>
-              </w:rPr>
-              <w:fldChar w:fldCharType="begin"/>
-            </w:r>
-            <w:r>
-              <w:rPr>
-                <w:noProof/>
-                <w:webHidden/>
-              </w:rPr>
-              <w:instrText xml:space="preserve"> PAGEREF _Toc364783282 \h </w:instrText>
-            </w:r>
-            <w:r>
-              <w:rPr>
-                <w:noProof/>
-                <w:webHidden/>
-              </w:rPr>
-            </w:r>
-            <w:r>
-              <w:rPr>
-                <w:noProof/>
-                <w:webHidden/>
-              </w:rPr>
-              <w:fldChar w:fldCharType="separate"/>
-            </w:r>
-            <w:r>
-              <w:rPr>
-                <w:noProof/>
-                <w:webHidden/>
-              </w:rPr>
-              <w:t>19</w:t>
-            </w:r>
-            <w:r>
-              <w:rPr>
-                <w:noProof/>
-                <w:webHidden/>
-              </w:rPr>
-              <w:fldChar w:fldCharType="end"/>
-            </w:r>
-          </w:hyperlink>
-        </w:p>
-        <w:p>
-          <w:pPr>
-            <w:pStyle w:val="TDC2"/>
-            <w:tabs>
-              <w:tab w:val="left" w:pos="660"/>
-              <w:tab w:val="right" w:leader="dot" w:pos="8494"/>
-            </w:tabs>
-            <w:rPr>
-              <w:rFonts w:eastAsiaTheme="minorEastAsia"/>
-              <w:noProof/>
-              <w:lang w:val="es-ES" w:eastAsia="es-ES"/>
-            </w:rPr>
-          </w:pPr>
-          <w:hyperlink w:anchor="_Toc364783283" w:history="1">
-            <w:r>
-              <w:rPr>
-                <w:rStyle w:val="Hipervnculo"/>
-                <w:rFonts w:ascii="Wingdings" w:hAnsi="Wingdings" w:cs="Arial"/>
-                <w:noProof/>
-              </w:rPr>
-              <w:t></w:t>
-            </w:r>
-            <w:r>
-              <w:rPr>
-                <w:rFonts w:eastAsiaTheme="minorEastAsia"/>
-                <w:noProof/>
-                <w:lang w:val="es-ES" w:eastAsia="es-ES"/>
-              </w:rPr>
-              <w:tab/>
-            </w:r>
-            <w:r>
-              <w:rPr>
-                <w:rStyle w:val="Hipervnculo"/>
-                <w:rFonts w:ascii="Arial" w:hAnsi="Arial" w:cs="Arial"/>
-                <w:noProof/>
-              </w:rPr>
-              <w:t>Reporte::Cerrados Automáticamente</w:t>
-            </w:r>
-            <w:r>
-              <w:rPr>
-                <w:noProof/>
-                <w:webHidden/>
-              </w:rPr>
-              <w:tab/>
-            </w:r>
-            <w:r>
-              <w:rPr>
-                <w:noProof/>
-                <w:webHidden/>
-              </w:rPr>
-              <w:fldChar w:fldCharType="begin"/>
-            </w:r>
-            <w:r>
-              <w:rPr>
-                <w:noProof/>
-                <w:webHidden/>
-              </w:rPr>
-              <w:instrText xml:space="preserve"> PAGEREF _Toc364783283 \h </w:instrText>
-            </w:r>
-            <w:r>
-              <w:rPr>
-                <w:noProof/>
-                <w:webHidden/>
-              </w:rPr>
-            </w:r>
-            <w:r>
-              <w:rPr>
-                <w:noProof/>
-                <w:webHidden/>
-              </w:rPr>
-              <w:fldChar w:fldCharType="separate"/>
-            </w:r>
-            <w:r>
-              <w:rPr>
-                <w:noProof/>
-                <w:webHidden/>
-              </w:rPr>
-              <w:t>20</w:t>
-            </w:r>
-            <w:r>
-              <w:rPr>
-                <w:noProof/>
-                <w:webHidden/>
-              </w:rPr>
-              <w:fldChar w:fldCharType="end"/>
-            </w:r>
-          </w:hyperlink>
-        </w:p>
-        <w:p>
-          <w:pPr>
-            <w:pStyle w:val="TDC2"/>
-            <w:tabs>
-              <w:tab w:val="left" w:pos="660"/>
-              <w:tab w:val="right" w:leader="dot" w:pos="8494"/>
-            </w:tabs>
-            <w:rPr>
-              <w:rFonts w:eastAsiaTheme="minorEastAsia"/>
-              <w:noProof/>
-              <w:lang w:val="es-ES" w:eastAsia="es-ES"/>
-            </w:rPr>
-          </w:pPr>
-          <w:hyperlink w:anchor="_Toc364783284" w:history="1">
-            <w:r>
-              <w:rPr>
-                <w:rStyle w:val="Hipervnculo"/>
-                <w:rFonts w:ascii="Wingdings" w:hAnsi="Wingdings" w:cs="Arial"/>
-                <w:noProof/>
-              </w:rPr>
-              <w:t></w:t>
-            </w:r>
-            <w:r>
-              <w:rPr>
-                <w:rFonts w:eastAsiaTheme="minorEastAsia"/>
-                <w:noProof/>
-                <w:lang w:val="es-ES" w:eastAsia="es-ES"/>
-              </w:rPr>
-              <w:tab/>
-            </w:r>
-            <w:r>
-              <w:rPr>
-                <w:rStyle w:val="Hipervnculo"/>
-                <w:rFonts w:ascii="Arial" w:hAnsi="Arial" w:cs="Arial"/>
-                <w:noProof/>
-              </w:rPr>
-              <w:t>Reporte::Mes Anterior</w:t>
-            </w:r>
-            <w:r>
-              <w:rPr>
-                <w:noProof/>
-                <w:webHidden/>
-              </w:rPr>
-              <w:tab/>
-            </w:r>
-            <w:r>
-              <w:rPr>
-                <w:noProof/>
-                <w:webHidden/>
-              </w:rPr>
-              <w:fldChar w:fldCharType="begin"/>
-            </w:r>
-            <w:r>
-              <w:rPr>
-                <w:noProof/>
-                <w:webHidden/>
-              </w:rPr>
-              <w:instrText xml:space="preserve"> PAGEREF _Toc364783284 \h </w:instrText>
-            </w:r>
-            <w:r>
-              <w:rPr>
-                <w:noProof/>
-                <w:webHidden/>
-              </w:rPr>
-            </w:r>
-            <w:r>
-              <w:rPr>
-                <w:noProof/>
-                <w:webHidden/>
-              </w:rPr>
-              <w:fldChar w:fldCharType="separate"/>
-            </w:r>
-            <w:r>
-              <w:rPr>
-                <w:noProof/>
-                <w:webHidden/>
-              </w:rPr>
-              <w:t>21</w:t>
-            </w:r>
-            <w:r>
-              <w:rPr>
-                <w:noProof/>
-                <w:webHidden/>
-              </w:rPr>
-              <w:fldChar w:fldCharType="end"/>
-            </w:r>
-          </w:hyperlink>
-        </w:p>
-        <w:p>
-          <w:pPr>
-            <w:pStyle w:val="TDC2"/>
-            <w:tabs>
-              <w:tab w:val="left" w:pos="660"/>
-              <w:tab w:val="right" w:leader="dot" w:pos="8494"/>
-            </w:tabs>
-            <w:rPr>
-              <w:rFonts w:eastAsiaTheme="minorEastAsia"/>
-              <w:noProof/>
-              <w:lang w:val="es-ES" w:eastAsia="es-ES"/>
-            </w:rPr>
-          </w:pPr>
-          <w:hyperlink w:anchor="_Toc364783285" w:history="1">
-            <w:r>
-              <w:rPr>
-                <w:rStyle w:val="Hipervnculo"/>
-                <w:rFonts w:ascii="Wingdings" w:hAnsi="Wingdings" w:cs="Arial"/>
-                <w:noProof/>
-              </w:rPr>
-              <w:t></w:t>
-            </w:r>
-            <w:r>
-              <w:rPr>
-                <w:rFonts w:eastAsiaTheme="minorEastAsia"/>
-                <w:noProof/>
-                <w:lang w:val="es-ES" w:eastAsia="es-ES"/>
-              </w:rPr>
-              <w:tab/>
-            </w:r>
-            <w:r>
-              <w:rPr>
-                <w:rStyle w:val="Hipervnculo"/>
-                <w:rFonts w:ascii="Arial" w:hAnsi="Arial" w:cs="Arial"/>
-                <w:noProof/>
-              </w:rPr>
-              <w:t>Reporte::Informe de Cierre Automático</w:t>
-            </w:r>
-            <w:r>
-              <w:rPr>
-                <w:noProof/>
-                <w:webHidden/>
-              </w:rPr>
-              <w:tab/>
-            </w:r>
-            <w:r>
-              <w:rPr>
-                <w:noProof/>
-                <w:webHidden/>
-              </w:rPr>
-              <w:fldChar w:fldCharType="begin"/>
-            </w:r>
-            <w:r>
-              <w:rPr>
-                <w:noProof/>
-                <w:webHidden/>
-              </w:rPr>
-              <w:instrText xml:space="preserve"> PAGEREF _Toc364783285 \h </w:instrText>
-            </w:r>
-            <w:r>
-              <w:rPr>
-                <w:noProof/>
-                <w:webHidden/>
-              </w:rPr>
-            </w:r>
-            <w:r>
-              <w:rPr>
-                <w:noProof/>
-                <w:webHidden/>
-              </w:rPr>
-              <w:fldChar w:fldCharType="separate"/>
-            </w:r>
-            <w:r>
-              <w:rPr>
-                <w:noProof/>
-                <w:webHidden/>
-              </w:rPr>
-              <w:t>22</w:t>
-            </w:r>
-            <w:r>
-              <w:rPr>
-                <w:noProof/>
-                <w:webHidden/>
-              </w:rPr>
-              <w:fldChar w:fldCharType="end"/>
-            </w:r>
-          </w:hyperlink>
-        </w:p>
-        <w:p>
-          <w:pPr>
-            <w:pStyle w:val="TDC2"/>
-            <w:tabs>
-              <w:tab w:val="left" w:pos="660"/>
-              <w:tab w:val="right" w:leader="dot" w:pos="8494"/>
-            </w:tabs>
-            <w:rPr>
-              <w:rFonts w:eastAsiaTheme="minorEastAsia"/>
-              <w:noProof/>
-              <w:lang w:val="es-ES" w:eastAsia="es-ES"/>
-            </w:rPr>
-          </w:pPr>
-          <w:hyperlink w:anchor="_Toc364783286" w:history="1">
-            <w:r>
-              <w:rPr>
-                <w:rStyle w:val="Hipervnculo"/>
-                <w:rFonts w:ascii="Wingdings" w:hAnsi="Wingdings" w:cs="Arial"/>
-                <w:noProof/>
-              </w:rPr>
-              <w:t></w:t>
-            </w:r>
-            <w:r>
-              <w:rPr>
-                <w:rFonts w:eastAsiaTheme="minorEastAsia"/>
-                <w:noProof/>
-                <w:lang w:val="es-ES" w:eastAsia="es-ES"/>
-              </w:rPr>
-              <w:tab/>
-            </w:r>
-            <w:r>
-              <w:rPr>
-                <w:rStyle w:val="Hipervnculo"/>
-                <w:rFonts w:ascii="Arial" w:hAnsi="Arial" w:cs="Arial"/>
-                <w:noProof/>
-              </w:rPr>
-              <w:t>Usuarios Cartera::Ingresar</w:t>
-            </w:r>
-            <w:r>
-              <w:rPr>
-                <w:noProof/>
-                <w:webHidden/>
-              </w:rPr>
-              <w:tab/>
-            </w:r>
-            <w:r>
-              <w:rPr>
-                <w:noProof/>
-                <w:webHidden/>
-              </w:rPr>
-              <w:fldChar w:fldCharType="begin"/>
-            </w:r>
-            <w:r>
-              <w:rPr>
-                <w:noProof/>
-                <w:webHidden/>
-              </w:rPr>
-              <w:instrText xml:space="preserve"> PAGEREF _Toc364783286 \h </w:instrText>
-            </w:r>
-            <w:r>
-              <w:rPr>
-                <w:noProof/>
-                <w:webHidden/>
-              </w:rPr>
-            </w:r>
-            <w:r>
-              <w:rPr>
-                <w:noProof/>
-                <w:webHidden/>
-              </w:rPr>
-              <w:fldChar w:fldCharType="separate"/>
-            </w:r>
-            <w:r>
-              <w:rPr>
-                <w:noProof/>
-                <w:webHidden/>
-              </w:rPr>
-              <w:t>23</w:t>
-            </w:r>
-            <w:r>
-              <w:rPr>
-                <w:noProof/>
-                <w:webHidden/>
-              </w:rPr>
-              <w:fldChar w:fldCharType="end"/>
-            </w:r>
-          </w:hyperlink>
-        </w:p>
-        <w:p>
-          <w:pPr>
-            <w:pStyle w:val="TDC2"/>
-            <w:tabs>
-              <w:tab w:val="left" w:pos="660"/>
-              <w:tab w:val="right" w:leader="dot" w:pos="8494"/>
-            </w:tabs>
-            <w:rPr>
-              <w:rFonts w:eastAsiaTheme="minorEastAsia"/>
-              <w:noProof/>
-              <w:lang w:val="es-ES" w:eastAsia="es-ES"/>
-            </w:rPr>
-          </w:pPr>
-          <w:hyperlink w:anchor="_Toc364783287" w:history="1">
-            <w:r>
-              <w:rPr>
-                <w:rStyle w:val="Hipervnculo"/>
-                <w:rFonts w:ascii="Wingdings" w:hAnsi="Wingdings" w:cs="Arial"/>
-                <w:noProof/>
-              </w:rPr>
-              <w:t></w:t>
-            </w:r>
-            <w:r>
-              <w:rPr>
-                <w:rFonts w:eastAsiaTheme="minorEastAsia"/>
-                <w:noProof/>
-                <w:lang w:val="es-ES" w:eastAsia="es-ES"/>
-              </w:rPr>
-              <w:tab/>
-            </w:r>
-            <w:r>
-              <w:rPr>
-                <w:rStyle w:val="Hipervnculo"/>
-                <w:rFonts w:ascii="Arial" w:hAnsi="Arial" w:cs="Arial"/>
-                <w:noProof/>
-              </w:rPr>
-              <w:t>Usuarios Cartera::Listar usuarios</w:t>
-            </w:r>
-            <w:r>
-              <w:rPr>
-                <w:noProof/>
-                <w:webHidden/>
-              </w:rPr>
-              <w:tab/>
-            </w:r>
-            <w:r>
-              <w:rPr>
-                <w:noProof/>
-                <w:webHidden/>
-              </w:rPr>
-              <w:fldChar w:fldCharType="begin"/>
-            </w:r>
-            <w:r>
-              <w:rPr>
-                <w:noProof/>
-                <w:webHidden/>
-              </w:rPr>
-              <w:instrText xml:space="preserve"> PAGEREF _Toc364783287 \h </w:instrText>
-            </w:r>
-            <w:r>
-              <w:rPr>
-                <w:noProof/>
-                <w:webHidden/>
-              </w:rPr>
-            </w:r>
-            <w:r>
-              <w:rPr>
-                <w:noProof/>
-                <w:webHidden/>
-              </w:rPr>
-              <w:fldChar w:fldCharType="separate"/>
-            </w:r>
-            <w:r>
-              <w:rPr>
-                <w:noProof/>
-                <w:webHidden/>
-              </w:rPr>
-              <w:t>24</w:t>
-            </w:r>
-            <w:r>
-              <w:rPr>
-                <w:noProof/>
-                <w:webHidden/>
-              </w:rPr>
-              <w:fldChar w:fldCharType="end"/>
-            </w:r>
-          </w:hyperlink>
-        </w:p>
-        <w:p>
-          <w:pPr>
             <w:rPr>
               <w:rFonts w:ascii="Arial" w:hAnsi="Arial" w:cs="Arial"/>
               <w:sz w:val="24"/>
@@ -2141,6 +555,123 @@
           <w:szCs w:val="24"/>
         </w:rPr>
       </w:pPr>
+    </w:p>
+    <w:p>
+      <w:pPr>
+        <w:rPr>
+          <w:rFonts w:ascii="Arial" w:hAnsi="Arial" w:cs="Arial"/>
+          <w:sz w:val="24"/>
+          <w:szCs w:val="24"/>
+        </w:rPr>
+      </w:pPr>
+    </w:p>
+    <w:p>
+      <w:pPr>
+        <w:rPr>
+          <w:rFonts w:ascii="Arial" w:hAnsi="Arial" w:cs="Arial"/>
+          <w:sz w:val="24"/>
+          <w:szCs w:val="24"/>
+        </w:rPr>
+      </w:pPr>
+    </w:p>
+    <w:p>
+      <w:pPr>
+        <w:rPr>
+          <w:rFonts w:ascii="Arial" w:hAnsi="Arial" w:cs="Arial"/>
+          <w:sz w:val="24"/>
+          <w:szCs w:val="24"/>
+        </w:rPr>
+      </w:pPr>
+    </w:p>
+    <w:p>
+      <w:pPr>
+        <w:rPr>
+          <w:rFonts w:ascii="Arial" w:hAnsi="Arial" w:cs="Arial"/>
+          <w:sz w:val="24"/>
+          <w:szCs w:val="24"/>
+        </w:rPr>
+      </w:pPr>
+    </w:p>
+    <w:p>
+      <w:pPr>
+        <w:rPr>
+          <w:rFonts w:ascii="Arial" w:hAnsi="Arial" w:cs="Arial"/>
+          <w:sz w:val="24"/>
+          <w:szCs w:val="24"/>
+        </w:rPr>
+      </w:pPr>
+    </w:p>
+    <w:p>
+      <w:pPr>
+        <w:rPr>
+          <w:rFonts w:ascii="Arial" w:hAnsi="Arial" w:cs="Arial"/>
+          <w:sz w:val="24"/>
+          <w:szCs w:val="24"/>
+        </w:rPr>
+      </w:pPr>
+    </w:p>
+    <w:p>
+      <w:pPr>
+        <w:rPr>
+          <w:rFonts w:ascii="Arial" w:hAnsi="Arial" w:cs="Arial"/>
+          <w:sz w:val="24"/>
+          <w:szCs w:val="24"/>
+        </w:rPr>
+      </w:pPr>
+    </w:p>
+    <w:p>
+      <w:pPr>
+        <w:rPr>
+          <w:rFonts w:ascii="Arial" w:hAnsi="Arial" w:cs="Arial"/>
+          <w:sz w:val="24"/>
+          <w:szCs w:val="24"/>
+        </w:rPr>
+      </w:pPr>
+    </w:p>
+    <w:p>
+      <w:pPr>
+        <w:rPr>
+          <w:rFonts w:ascii="Arial" w:hAnsi="Arial" w:cs="Arial"/>
+          <w:sz w:val="24"/>
+          <w:szCs w:val="24"/>
+        </w:rPr>
+      </w:pPr>
+    </w:p>
+    <w:p>
+      <w:pPr>
+        <w:rPr>
+          <w:rFonts w:ascii="Arial" w:hAnsi="Arial" w:cs="Arial"/>
+          <w:sz w:val="24"/>
+          <w:szCs w:val="24"/>
+        </w:rPr>
+      </w:pPr>
+    </w:p>
+    <w:p>
+      <w:pPr>
+        <w:rPr>
+          <w:rFonts w:ascii="Arial" w:hAnsi="Arial" w:cs="Arial"/>
+          <w:sz w:val="24"/>
+          <w:szCs w:val="24"/>
+        </w:rPr>
+      </w:pPr>
+    </w:p>
+    <w:p>
+      <w:pPr>
+        <w:rPr>
+          <w:rFonts w:ascii="Arial" w:hAnsi="Arial" w:cs="Arial"/>
+          <w:sz w:val="24"/>
+          <w:szCs w:val="24"/>
+        </w:rPr>
+      </w:pPr>
+    </w:p>
+    <w:p>
+      <w:pPr>
+        <w:rPr>
+          <w:rFonts w:ascii="Arial" w:hAnsi="Arial" w:cs="Arial"/>
+          <w:sz w:val="24"/>
+          <w:szCs w:val="24"/>
+        </w:rPr>
+      </w:pPr>
       <w:r>
         <w:rPr>
           <w:rFonts w:ascii="Arial" w:hAnsi="Arial" w:cs="Arial"/>
@@ -2163,6 +694,7 @@
           <w:lang w:val="es-CO"/>
         </w:rPr>
       </w:pPr>
+      <w:bookmarkStart w:id="0" w:name="_Toc407359611"/>
       <w:r>
         <w:rPr>
           <w:rFonts w:ascii="Arial" w:hAnsi="Arial" w:cs="Arial"/>
@@ -2173,6 +705,7 @@
         </w:rPr>
         <w:t>INGRESO E INFORMES</w:t>
       </w:r>
+      <w:bookmarkEnd w:id="0"/>
     </w:p>
     <w:p>
       <w:pPr>
@@ -2185,7 +718,7 @@
           <w:lang w:val="es-CO"/>
         </w:rPr>
       </w:pPr>
-      <w:bookmarkStart w:id="0" w:name="_Toc364783265"/>
+      <w:bookmarkStart w:id="1" w:name="_Toc407359612"/>
       <w:r>
         <w:rPr>
           <w:rFonts w:ascii="Arial" w:hAnsi="Arial" w:cs="Arial"/>
@@ -2196,7 +729,7 @@
         </w:rPr>
         <w:t>OBJETIVO</w:t>
       </w:r>
-      <w:bookmarkEnd w:id="0"/>
+      <w:bookmarkEnd w:id="1"/>
     </w:p>
     <w:p>
       <w:pPr>
@@ -2291,16 +824,14 @@
         </w:rPr>
         <w:t xml:space="preserve">generación de informes y descarga </w:t>
       </w:r>
-      <w:proofErr w:type="gramStart"/>
       <w:r>
         <w:rPr>
           <w:rFonts w:ascii="Arial" w:hAnsi="Arial" w:cs="Arial"/>
           <w:sz w:val="24"/>
           <w:szCs w:val="24"/>
         </w:rPr>
-        <w:t>de los mismo</w:t>
+        <w:t>del mismo</w:t>
       </w:r>
-      <w:proofErr w:type="gramEnd"/>
       <w:r>
         <w:rPr>
           <w:rFonts w:ascii="Arial" w:hAnsi="Arial" w:cs="Arial"/>
@@ -2320,8 +851,8 @@
           <w:lang w:val="es-CO"/>
         </w:rPr>
       </w:pPr>
-      <w:bookmarkStart w:id="1" w:name="_Toc364783268"/>
       <w:bookmarkStart w:id="2" w:name="_Toc403122709"/>
+      <w:bookmarkStart w:id="3" w:name="_Toc407359613"/>
       <w:r>
         <w:rPr>
           <w:rFonts w:ascii="Arial" w:hAnsi="Arial" w:cs="Arial"/>
@@ -2332,6 +863,7 @@
         <w:t>INTRODUCCIÓN</w:t>
       </w:r>
       <w:bookmarkEnd w:id="2"/>
+      <w:bookmarkEnd w:id="3"/>
     </w:p>
     <w:p>
       <w:pPr>
@@ -2379,7 +911,8 @@
           <w:lang w:val="es-CO"/>
         </w:rPr>
       </w:pPr>
-      <w:bookmarkStart w:id="3" w:name="_Toc403122710"/>
+      <w:bookmarkStart w:id="4" w:name="_Toc403122710"/>
+      <w:bookmarkStart w:id="5" w:name="_Toc407359614"/>
       <w:r>
         <w:rPr>
           <w:rFonts w:ascii="Arial" w:hAnsi="Arial" w:cs="Arial"/>
@@ -2389,7 +922,8 @@
         </w:rPr>
         <w:t>FUNCIONALIDAD</w:t>
       </w:r>
-      <w:bookmarkEnd w:id="3"/>
+      <w:bookmarkEnd w:id="4"/>
+      <w:bookmarkEnd w:id="5"/>
     </w:p>
     <w:p>
       <w:pPr>
@@ -2408,23 +942,30 @@
           <w:szCs w:val="24"/>
         </w:rPr>
         <w:br/>
+        <w:t>Generación de informes mediante graficas que den una información detallada incluyendo los  niveles que son la calidad de la señal que tiene el usuario final.</w:t>
       </w:r>
-      <w:r>
+    </w:p>
+    <w:p>
+      <w:pPr>
+        <w:pStyle w:val="Sinespaciado"/>
+        <w:jc w:val="both"/>
         <w:rPr>
           <w:rFonts w:ascii="Arial" w:hAnsi="Arial" w:cs="Arial"/>
           <w:sz w:val="24"/>
           <w:szCs w:val="24"/>
         </w:rPr>
-        <w:t>Generación de informes mediante graficas que den una información detallada</w:t>
-      </w:r>
-      <w:r>
+      </w:pPr>
+    </w:p>
+    <w:p>
+      <w:pPr>
+        <w:pStyle w:val="Sinespaciado"/>
+        <w:jc w:val="both"/>
         <w:rPr>
           <w:rFonts w:ascii="Arial" w:hAnsi="Arial" w:cs="Arial"/>
           <w:sz w:val="24"/>
           <w:szCs w:val="24"/>
         </w:rPr>
-        <w:t xml:space="preserve"> incluyendo los  niveles que son la calidad de la señal que tiene el usuario final.</w:t>
-      </w:r>
+      </w:pPr>
     </w:p>
     <w:p>
       <w:pPr>
@@ -2626,28 +1167,6 @@
     </w:p>
     <w:p>
       <w:pPr>
-        <w:pStyle w:val="Sinespaciado"/>
-        <w:jc w:val="both"/>
-        <w:rPr>
-          <w:rFonts w:ascii="Arial" w:hAnsi="Arial" w:cs="Arial"/>
-          <w:sz w:val="24"/>
-          <w:szCs w:val="24"/>
-        </w:rPr>
-      </w:pPr>
-    </w:p>
-    <w:p>
-      <w:pPr>
-        <w:pStyle w:val="Sinespaciado"/>
-        <w:jc w:val="both"/>
-        <w:rPr>
-          <w:rFonts w:ascii="Arial" w:hAnsi="Arial" w:cs="Arial"/>
-          <w:sz w:val="24"/>
-          <w:szCs w:val="24"/>
-        </w:rPr>
-      </w:pPr>
-    </w:p>
-    <w:p>
-      <w:pPr>
         <w:pStyle w:val="Ttulo3"/>
         <w:rPr>
           <w:rFonts w:ascii="Arial" w:hAnsi="Arial" w:cs="Arial"/>
@@ -2655,6 +1174,7 @@
           <w:sz w:val="24"/>
         </w:rPr>
       </w:pPr>
+      <w:bookmarkStart w:id="6" w:name="_Toc407359615"/>
       <w:r>
         <w:rPr>
           <w:rFonts w:ascii="Arial" w:hAnsi="Arial" w:cs="Arial"/>
@@ -2664,7 +1184,6 @@
         <w:lastRenderedPageBreak/>
         <w:t xml:space="preserve">PROCESO GENERAL </w:t>
       </w:r>
-      <w:bookmarkEnd w:id="1"/>
       <w:r>
         <w:rPr>
           <w:rFonts w:ascii="Arial" w:hAnsi="Arial" w:cs="Arial"/>
@@ -2673,6 +1192,7 @@
         </w:rPr>
         <w:t>DE INGRESO</w:t>
       </w:r>
+      <w:bookmarkEnd w:id="6"/>
     </w:p>
     <w:p>
       <w:pPr>
@@ -2731,7 +1251,7 @@
           <w:lang w:eastAsia="es-ES"/>
         </w:rPr>
         <w:drawing>
-          <wp:inline distT="0" distB="0" distL="0" distR="0" wp14:anchorId="75E5831A" wp14:editId="5EED2394">
+          <wp:inline distT="0" distB="0" distL="0" distR="0" wp14:anchorId="682DBE83" wp14:editId="3DF28746">
             <wp:extent cx="4876800" cy="2875425"/>
             <wp:effectExtent l="0" t="0" r="0" b="1270"/>
             <wp:docPr id="5" name="Imagen 5"/>
@@ -2781,6 +1301,7 @@
           <w:szCs w:val="24"/>
         </w:rPr>
       </w:pPr>
+      <w:bookmarkStart w:id="7" w:name="_Toc407359616"/>
       <w:r>
         <w:rPr>
           <w:rFonts w:ascii="Arial" w:hAnsi="Arial" w:cs="Arial"/>
@@ -2788,8 +1309,20 @@
           <w:sz w:val="24"/>
           <w:szCs w:val="24"/>
         </w:rPr>
-        <w:t xml:space="preserve">Menú Ingreso: </w:t>
+        <w:t>Menú Ingreso</w:t>
       </w:r>
+    </w:p>
+    <w:p>
+      <w:pPr>
+        <w:pStyle w:val="Ttulo2"/>
+        <w:ind w:left="360"/>
+        <w:rPr>
+          <w:rFonts w:ascii="Arial" w:hAnsi="Arial" w:cs="Arial"/>
+          <w:color w:val="auto"/>
+          <w:sz w:val="24"/>
+          <w:szCs w:val="24"/>
+        </w:rPr>
+      </w:pPr>
       <w:r>
         <w:rPr>
           <w:rFonts w:ascii="Arial" w:hAnsi="Arial" w:cs="Arial"/>
@@ -2800,7 +1333,6 @@
         </w:rPr>
         <w:t xml:space="preserve">Damos </w:t>
       </w:r>
-      <w:proofErr w:type="spellStart"/>
       <w:r>
         <w:rPr>
           <w:rFonts w:ascii="Arial" w:hAnsi="Arial" w:cs="Arial"/>
@@ -2809,9 +1341,8 @@
           <w:sz w:val="24"/>
           <w:szCs w:val="24"/>
         </w:rPr>
-        <w:t>click</w:t>
+        <w:t>clic</w:t>
       </w:r>
-      <w:proofErr w:type="spellEnd"/>
       <w:r>
         <w:rPr>
           <w:rFonts w:ascii="Arial" w:hAnsi="Arial" w:cs="Arial"/>
@@ -2822,6 +1353,7 @@
         </w:rPr>
         <w:t xml:space="preserve"> en el botón Ingresar ubicado en la parte superior derecha del aplicativo</w:t>
       </w:r>
+      <w:bookmarkEnd w:id="7"/>
     </w:p>
     <w:p>
       <w:pPr>
@@ -2868,11 +1400,6 @@
           </wp:inline>
         </w:drawing>
       </w:r>
-    </w:p>
-    <w:p>
-      <w:pPr>
-        <w:jc w:val="center"/>
-      </w:pPr>
     </w:p>
     <w:p>
       <w:pPr>
@@ -3647,8 +2174,8 @@
     <w:p/>
     <w:p/>
     <w:p>
-      <w:bookmarkStart w:id="4" w:name="_GoBack"/>
-      <w:bookmarkEnd w:id="4"/>
+      <w:bookmarkStart w:id="8" w:name="_GoBack"/>
+      <w:bookmarkEnd w:id="8"/>
     </w:p>
     <w:p/>
     <w:p>
@@ -3835,7 +2362,7 @@
               <w:rPr>
                 <w:lang w:val="es-ES"/>
               </w:rPr>
-              <w:t>/08/2013</w:t>
+              <w:t>/11/2014</w:t>
             </w:r>
           </w:p>
         </w:tc>
@@ -3928,7 +2455,7 @@
               <w:jc w:val="center"/>
             </w:pPr>
             <w:r>
-              <w:t>28/08/2013</w:t>
+              <w:t>26/12/2014</w:t>
             </w:r>
           </w:p>
         </w:tc>
@@ -9371,7 +7898,7 @@
         <w:rFonts w:ascii="Wingdings" w:hAnsi="Wingdings" w:hint="default"/>
       </w:rPr>
     </w:lvl>
-    <w:lvl w:ilvl="1" w:tplc="0C0A0003" w:tentative="1">
+    <w:lvl w:ilvl="1" w:tplc="0C0A0003">
       <w:start w:val="1"/>
       <w:numFmt w:val="bullet"/>
       <w:lvlText w:val="o"/>
@@ -10883,6 +9410,18 @@
       <w:lang w:val="es-CO"/>
     </w:rPr>
   </w:style>
+  <w:style w:type="paragraph" w:styleId="TDC1">
+    <w:name w:val="toc 1"/>
+    <w:basedOn w:val="Normal"/>
+    <w:next w:val="Normal"/>
+    <w:autoRedefine/>
+    <w:uiPriority w:val="39"/>
+    <w:unhideWhenUsed/>
+    <w:rsid w:val="00E02C50"/>
+    <w:pPr>
+      <w:spacing w:after="100"/>
+    </w:pPr>
+  </w:style>
 </w:styles>
 </file>
 
@@ -11510,6 +10049,18 @@
       <w:lang w:val="es-CO"/>
     </w:rPr>
   </w:style>
+  <w:style w:type="paragraph" w:styleId="TDC1">
+    <w:name w:val="toc 1"/>
+    <w:basedOn w:val="Normal"/>
+    <w:next w:val="Normal"/>
+    <w:autoRedefine/>
+    <w:uiPriority w:val="39"/>
+    <w:unhideWhenUsed/>
+    <w:rsid w:val="00E02C50"/>
+    <w:pPr>
+      <w:spacing w:after="100"/>
+    </w:pPr>
+  </w:style>
 </w:styles>
 </file>
 
@@ -11803,7 +10354,7 @@
 </file>
 
 <file path=customXml/itemProps1.xml><?xml version="1.0" encoding="utf-8"?>
-<ds:datastoreItem xmlns:ds="http://schemas.openxmlformats.org/officeDocument/2006/customXml" ds:itemID="{0978E281-E329-403A-B3CF-29D8D69DC774}">
+<ds:datastoreItem xmlns:ds="http://schemas.openxmlformats.org/officeDocument/2006/customXml" ds:itemID="{FCF8CA06-77FB-4269-B0F1-93B3822466BE}">
   <ds:schemaRefs>
     <ds:schemaRef ds:uri="http://schemas.openxmlformats.org/officeDocument/2006/bibliography"/>
   </ds:schemaRefs>

</xml_diff>